<commit_message>
refactoring for errata, last question left to do
</commit_message>
<xml_diff>
--- a/info/COMP 5812M_2019_A4.docx
+++ b/info/COMP 5812M_2019_A4.docx
@@ -7,7 +7,15 @@
         <w:spacing w:after="0" w:line="240" w:lineRule="auto"/>
       </w:pPr>
       <w:r>
-        <w:t>COMP 5812M: Foundations of Modeling &amp; Rendering</w:t>
+        <w:t xml:space="preserve">COMP 5812M: Foundations of </w:t>
+      </w:r>
+      <w:proofErr w:type="spellStart"/>
+      <w:r>
+        <w:t>Modeling</w:t>
+      </w:r>
+      <w:proofErr w:type="spellEnd"/>
+      <w:r>
+        <w:t xml:space="preserve"> &amp; Rendering</w:t>
       </w:r>
       <w:r>
         <w:tab/>
@@ -45,21 +53,34 @@
         <w:spacing w:after="0" w:line="240" w:lineRule="auto"/>
       </w:pPr>
       <w:r>
-        <w:t>ASSIGNMENT 4: Blinn-Phong Raytracing [10 marks]</w:t>
-      </w:r>
-    </w:p>
-    <w:p>
-      <w:pPr>
-        <w:spacing w:after="0" w:line="240" w:lineRule="auto"/>
-      </w:pPr>
-    </w:p>
-    <w:p>
-      <w:pPr>
-        <w:spacing w:after="0" w:line="240" w:lineRule="auto"/>
-      </w:pPr>
-      <w:r>
-        <w:t>In this assignment, you will build a simple 3-D raytracer</w:t>
-      </w:r>
+        <w:t>ASSIGNMENT 4: Blinn-</w:t>
+      </w:r>
+      <w:proofErr w:type="spellStart"/>
+      <w:r>
+        <w:t>Phong</w:t>
+      </w:r>
+      <w:proofErr w:type="spellEnd"/>
+      <w:r>
+        <w:t xml:space="preserve"> Raytracing [10 marks]</w:t>
+      </w:r>
+    </w:p>
+    <w:p>
+      <w:pPr>
+        <w:spacing w:after="0" w:line="240" w:lineRule="auto"/>
+      </w:pPr>
+    </w:p>
+    <w:p>
+      <w:pPr>
+        <w:spacing w:after="0" w:line="240" w:lineRule="auto"/>
+      </w:pPr>
+      <w:r>
+        <w:t xml:space="preserve">In this assignment, you will build a simple 3-D </w:t>
+      </w:r>
+      <w:proofErr w:type="spellStart"/>
+      <w:r>
+        <w:t>raytracer</w:t>
+      </w:r>
+      <w:proofErr w:type="spellEnd"/>
       <w:r>
         <w:t xml:space="preserve"> with exactly the same input as the rasteriser in Assignment 3.  Your output should be nearly identical to that Assignment</w:t>
       </w:r>
@@ -89,7 +110,15 @@
         <w:t>http://paulbourke.net/dataformats/ppm/</w:t>
       </w:r>
       <w:r>
-        <w:t>. You should store a 128x128 image in PPM in 8 bit (1 byte) per channel RGB.</w:t>
+        <w:t xml:space="preserve">. You should store a 128x128 image in PPM in 8 </w:t>
+      </w:r>
+      <w:proofErr w:type="gramStart"/>
+      <w:r>
+        <w:t>bit</w:t>
+      </w:r>
+      <w:proofErr w:type="gramEnd"/>
+      <w:r>
+        <w:t xml:space="preserve"> (1 byte) per channel RGB.</w:t>
       </w:r>
     </w:p>
     <w:p>
@@ -151,19 +180,47 @@
       </w:r>
       <w:r>
         <w:tab/>
-        <w:t>(61, 10</w:t>
-      </w:r>
-      <w:r>
+      </w:r>
+      <w:r>
+        <w:rPr>
+          <w:highlight w:val="yellow"/>
+        </w:rPr>
+        <w:t>(</w:t>
+      </w:r>
+      <w:r>
+        <w:rPr>
+          <w:highlight w:val="yellow"/>
+        </w:rPr>
+        <w:t>-0.04688</w:t>
+      </w:r>
+      <w:r>
+        <w:rPr>
+          <w:highlight w:val="yellow"/>
+        </w:rPr>
+        <w:t xml:space="preserve">, </w:t>
+      </w:r>
+      <w:r>
+        <w:rPr>
+          <w:highlight w:val="yellow"/>
+        </w:rPr>
+        <w:t>-0.84375</w:t>
+      </w:r>
+      <w:r>
+        <w:rPr>
+          <w:highlight w:val="yellow"/>
+        </w:rPr>
         <w:t>, 1</w:t>
       </w:r>
       <w:r>
+        <w:rPr>
+          <w:highlight w:val="yellow"/>
+        </w:rPr>
         <w:t>)</w:t>
       </w:r>
       <w:r>
         <w:tab/>
       </w:r>
       <w:r>
-        <w:tab/>
         <w:t>(255,0,0)</w:t>
       </w:r>
       <w:r>
@@ -183,19 +240,45 @@
       </w:r>
       <w:r>
         <w:tab/>
-        <w:t>(100, 100</w:t>
-      </w:r>
-      <w:r>
+      </w:r>
+      <w:r>
+        <w:rPr>
+          <w:highlight w:val="yellow"/>
+        </w:rPr>
+        <w:t>(</w:t>
+      </w:r>
+      <w:r>
+        <w:rPr>
+          <w:highlight w:val="yellow"/>
+        </w:rPr>
+        <w:t>0.5625</w:t>
+      </w:r>
+      <w:r>
+        <w:rPr>
+          <w:highlight w:val="yellow"/>
+        </w:rPr>
+        <w:t xml:space="preserve">, </w:t>
+      </w:r>
+      <w:r>
+        <w:rPr>
+          <w:highlight w:val="yellow"/>
+        </w:rPr>
+        <w:t>0.5625</w:t>
+      </w:r>
+      <w:r>
+        <w:rPr>
+          <w:highlight w:val="yellow"/>
+        </w:rPr>
         <w:t>, 1</w:t>
       </w:r>
       <w:r>
+        <w:rPr>
+          <w:highlight w:val="yellow"/>
+        </w:rPr>
         <w:t>)</w:t>
       </w:r>
       <w:r>
         <w:tab/>
-      </w:r>
-      <w:r>
-        <w:tab/>
         <w:t>(0, 255, 0)</w:t>
       </w:r>
       <w:r>
@@ -215,19 +298,53 @@
       </w:r>
       <w:r>
         <w:tab/>
-        <w:t>(25, 90</w:t>
-      </w:r>
-      <w:r>
+      </w:r>
+      <w:r>
+        <w:rPr>
+          <w:highlight w:val="yellow"/>
+        </w:rPr>
+        <w:t>(</w:t>
+      </w:r>
+      <w:r>
+        <w:rPr>
+          <w:highlight w:val="yellow"/>
+        </w:rPr>
+        <w:t>-</w:t>
+      </w:r>
+      <w:bookmarkStart w:id="0" w:name="_GoBack"/>
+      <w:bookmarkEnd w:id="0"/>
+      <w:r>
+        <w:rPr>
+          <w:highlight w:val="yellow"/>
+        </w:rPr>
+        <w:t>0.60938</w:t>
+      </w:r>
+      <w:r>
+        <w:rPr>
+          <w:highlight w:val="yellow"/>
+        </w:rPr>
+        <w:t xml:space="preserve">, </w:t>
+      </w:r>
+      <w:r>
+        <w:rPr>
+          <w:highlight w:val="yellow"/>
+        </w:rPr>
+        <w:t>0.40625</w:t>
+      </w:r>
+      <w:r>
+        <w:rPr>
+          <w:highlight w:val="yellow"/>
+        </w:rPr>
         <w:t>, 1</w:t>
       </w:r>
       <w:r>
+        <w:rPr>
+          <w:highlight w:val="yellow"/>
+        </w:rPr>
         <w:t>)</w:t>
       </w:r>
       <w:r>
         <w:tab/>
-      </w:r>
-      <w:r>
-        <w:tab/>
         <w:t>(0, 0, 255)</w:t>
       </w:r>
       <w:r>
@@ -313,7 +430,23 @@
       </w:r>
       <w:r>
         <w:tab/>
-        <w:t>Create four images for Blinn-Phong lighting: one each for ambient, diffuse and specular, and a final one with all three (we will ignore emissive lighting).  Remember to use Phong (per-pixel) lighting, but that the triangle has a single normal vector to make life easier.</w:t>
+        <w:t>Create four images for Blinn-</w:t>
+      </w:r>
+      <w:proofErr w:type="spellStart"/>
+      <w:r>
+        <w:t>Phong</w:t>
+      </w:r>
+      <w:proofErr w:type="spellEnd"/>
+      <w:r>
+        <w:t xml:space="preserve"> lighting: one each for ambient, diffuse and specular, and a final one with all three (we will ignore emissive lighting).  Remember to use </w:t>
+      </w:r>
+      <w:proofErr w:type="spellStart"/>
+      <w:r>
+        <w:t>Phong</w:t>
+      </w:r>
+      <w:proofErr w:type="spellEnd"/>
+      <w:r>
+        <w:t xml:space="preserve"> (per-pixel) lighting, but that the triangle has a single normal vector to make life easier.</w:t>
       </w:r>
     </w:p>
     <w:p>
@@ -491,7 +624,21 @@
         <w:rPr>
           <w:rFonts w:eastAsiaTheme="minorEastAsia"/>
         </w:rPr>
-        <w:t>Code without a readme or makefile may be penalised by up to 10% of the marks available.</w:t>
+        <w:t xml:space="preserve">Code without a readme or </w:t>
+      </w:r>
+      <w:proofErr w:type="spellStart"/>
+      <w:r>
+        <w:rPr>
+          <w:rFonts w:eastAsiaTheme="minorEastAsia"/>
+        </w:rPr>
+        <w:t>makefile</w:t>
+      </w:r>
+      <w:proofErr w:type="spellEnd"/>
+      <w:r>
+        <w:rPr>
+          <w:rFonts w:eastAsiaTheme="minorEastAsia"/>
+        </w:rPr>
+        <w:t xml:space="preserve"> may be penalised by up to 10% of the marks available.</w:t>
       </w:r>
     </w:p>
     <w:p>
@@ -541,8 +688,6 @@
         </w:rPr>
         <w:t>Monday</w:t>
       </w:r>
-      <w:bookmarkStart w:id="0" w:name="_GoBack"/>
-      <w:bookmarkEnd w:id="0"/>
       <w:r>
         <w:rPr>
           <w:rFonts w:eastAsiaTheme="minorEastAsia"/>

</xml_diff>